<commit_message>
Doc: Revisión de modelo de diseño completa
</commit_message>
<xml_diff>
--- a/3. Etapa de construcción/Iteración 4/Revisiones/Informe de Revisión Técnica Formal-Modelo de Diseño_Vesta Risk Manager_T-Code.docx
+++ b/3. Etapa de construcción/Iteración 4/Revisiones/Informe de Revisión Técnica Formal-Modelo de Diseño_Vesta Risk Manager_T-Code.docx
@@ -735,15 +735,7 @@
                                   <w:t>RTF</w:t>
                                 </w:r>
                                 <w:r>
-                                  <w:t xml:space="preserve">) es una actividad de garantía de calidad de los sistemas de información. Los objetivos de la </w:t>
-                                </w:r>
-                                <w:proofErr w:type="gramStart"/>
-                                <w:r>
-                                  <w:t>RTF  son</w:t>
-                                </w:r>
-                                <w:proofErr w:type="gramEnd"/>
-                                <w:r>
-                                  <w:t>:</w:t>
+                                  <w:t>) es una actividad de garantía de calidad de los sistemas de información. Los objetivos de la RTF  son:</w:t>
                                 </w:r>
                               </w:p>
                               <w:p>
@@ -851,15 +843,7 @@
                             <w:t>RTF</w:t>
                           </w:r>
                           <w:r>
-                            <w:t xml:space="preserve">) es una actividad de garantía de calidad de los sistemas de información. Los objetivos de la </w:t>
-                          </w:r>
-                          <w:proofErr w:type="gramStart"/>
-                          <w:r>
-                            <w:t>RTF  son</w:t>
-                          </w:r>
-                          <w:proofErr w:type="gramEnd"/>
-                          <w:r>
-                            <w:t>:</w:t>
+                            <w:t>) es una actividad de garantía de calidad de los sistemas de información. Los objetivos de la RTF  son:</w:t>
                           </w:r>
                         </w:p>
                         <w:p>
@@ -2633,15 +2617,7 @@
         <w:jc w:val="both"/>
       </w:pPr>
       <w:r>
-        <w:t xml:space="preserve">En esta revisión se buscó que la especificación de requisitos cumpla con los criterios de Claridad, Completitud, Consistencia, Trazabilidad y </w:t>
-      </w:r>
-      <w:proofErr w:type="spellStart"/>
-      <w:r>
-        <w:t>Testeabilidad</w:t>
-      </w:r>
-      <w:proofErr w:type="spellEnd"/>
-      <w:r>
-        <w:t xml:space="preserve"> para asegurar la calidad tanto de los requisitos como de la documentación. Se verificó que la especificación esté clara y con convenciones de nomenclatura consistentes, que cubra todos los requisitos clave y escenarios relevantes, que no haya contradicciones ni problemas de coherencia en las dependencias, que haya trazabilidad entre requisitos y diseño, y que los requisitos sean verificables y tengan criterios de aceptación definidos.</w:t>
+        <w:t>En esta revisión se buscó que la especificación de requisitos cumpla con los criterios de Claridad, Completitud, Consistencia, Trazabilidad y Testeabilidad para asegurar la calidad tanto de los requisitos como de la documentación. Se verificó que la especificación esté clara y con convenciones de nomenclatura consistentes, que cubra todos los requisitos clave y escenarios relevantes, que no haya contradicciones ni problemas de coherencia en las dependencias, que haya trazabilidad entre requisitos y diseño, y que los requisitos sean verificables y tengan criterios de aceptación definidos.</w:t>
       </w:r>
     </w:p>
     <w:p>
@@ -2793,6 +2769,45 @@
             <w:pPr>
               <w:pStyle w:val="PSI-Normal"/>
             </w:pPr>
+            <w:r>
+              <w:t xml:space="preserve">Falta </w:t>
+            </w:r>
+            <w:r>
+              <w:rPr>
+                <w:lang w:val="es-ES"/>
+              </w:rPr>
+              <w:t>acomodar</w:t>
+            </w:r>
+            <w:r>
+              <w:rPr>
+                <w:lang w:val="es-ES"/>
+              </w:rPr>
+              <w:t xml:space="preserve"> </w:t>
+            </w:r>
+            <w:r>
+              <w:rPr>
+                <w:lang w:val="es-ES"/>
+              </w:rPr>
+              <w:t>c</w:t>
+            </w:r>
+            <w:r>
+              <w:rPr>
+                <w:lang w:val="es-ES"/>
+              </w:rPr>
+              <w:t>ada sección</w:t>
+            </w:r>
+            <w:r>
+              <w:rPr>
+                <w:lang w:val="es-ES"/>
+              </w:rPr>
+              <w:t xml:space="preserve"> para que</w:t>
+            </w:r>
+            <w:r>
+              <w:rPr>
+                <w:lang w:val="es-ES"/>
+              </w:rPr>
+              <w:t xml:space="preserve"> sea más entendible y esté bien estructurada.</w:t>
+            </w:r>
           </w:p>
         </w:tc>
       </w:tr>
@@ -2846,6 +2861,9 @@
             <w:pPr>
               <w:pStyle w:val="PSI-Normal"/>
             </w:pPr>
+            <w:r>
+              <w:t>Falta revisar correctamente los flujos y relaciones entre cada componente.</w:t>
+            </w:r>
           </w:p>
         </w:tc>
       </w:tr>
@@ -3149,6 +3167,15 @@
             <w:pPr>
               <w:pStyle w:val="PSI-Normal"/>
             </w:pPr>
+            <w:r>
+              <w:t xml:space="preserve">Falta </w:t>
+            </w:r>
+            <w:r>
+              <w:rPr>
+                <w:lang w:val="es-ES"/>
+              </w:rPr>
+              <w:t>volver a realizar los diagramas de secuencia para mejorar la representación y precisión de los datos.</w:t>
+            </w:r>
           </w:p>
         </w:tc>
       </w:tr>
@@ -3210,6 +3237,15 @@
             <w:pPr>
               <w:pStyle w:val="PSI-Normal"/>
             </w:pPr>
+            <w:r>
+              <w:t xml:space="preserve">Falta </w:t>
+            </w:r>
+            <w:r>
+              <w:rPr>
+                <w:lang w:val="es-ES"/>
+              </w:rPr>
+              <w:t>volver a realizar los diagramas de secuencia para mejorar la representación y precisión de los datos.</w:t>
+            </w:r>
           </w:p>
         </w:tc>
       </w:tr>
@@ -3262,7 +3298,7 @@
         <w:jc w:val="both"/>
       </w:pPr>
       <w:r>
-        <w:t xml:space="preserve">No se define la notación del modelo relacional. </w:t>
+        <w:t>Las secciones del documento se encuentran colocadas de forma desprolija, lo que lo vuelve poco entendible.</w:t>
       </w:r>
     </w:p>
     <w:p>
@@ -3275,10 +3311,7 @@
         <w:jc w:val="both"/>
       </w:pPr>
       <w:r>
-        <w:t>Tabla mal nombrada, un usuario es un participante por lo que queda redundante</w:t>
-      </w:r>
-      <w:r>
-        <w:t>.</w:t>
+        <w:t>Los diagramas de secuencia no concuerdan con la especificación de su caso de uso respectivo.</w:t>
       </w:r>
     </w:p>
     <w:p>
@@ -3291,28 +3324,13 @@
         <w:jc w:val="both"/>
       </w:pPr>
       <w:r>
-        <w:t>No se define el esquema lógico</w:t>
-      </w:r>
-      <w:r>
-        <w:t>.</w:t>
+        <w:t>Secciones de “Requerimientos especiales o de implementación” incompletas.</w:t>
       </w:r>
     </w:p>
     <w:p>
       <w:pPr>
-        <w:pStyle w:val="Prrafodelista"/>
-        <w:numPr>
-          <w:ilvl w:val="0"/>
-          <w:numId w:val="15"/>
-        </w:numPr>
-        <w:jc w:val="both"/>
-      </w:pPr>
-      <w:r>
-        <w:t>No se define una convención con los nombres de las claves primarias, claves foráneas, etc.</w:t>
-      </w:r>
-    </w:p>
-    <w:p>
-      <w:pPr>
         <w:pStyle w:val="PSI-Ttulo3"/>
+        <w:ind w:left="0" w:firstLine="0"/>
         <w:jc w:val="both"/>
       </w:pPr>
       <w:bookmarkStart w:id="13" w:name="_Toc16487894"/>
@@ -3328,10 +3346,16 @@
         <w:pStyle w:val="PSI-Normal"/>
       </w:pPr>
       <w:r>
-        <w:t xml:space="preserve">Se sugiere definir la notación del modelo relacional, </w:t>
+        <w:t xml:space="preserve">Se sugiere </w:t>
       </w:r>
       <w:r>
-        <w:t>modificar el nombre de la tabla por usuario en vez de participante, realizar el esquema lógico y definir la convención de nombres de los atributos.</w:t>
+        <w:t xml:space="preserve">comenzar una nueva página por cada caso de uso y ajustar los textos y cuadros para volverlo más legible; realizar los diagramas de secuencia nuevamente y, verificar las relaciones entre casos de uso con los requerimientos funcionales para completar la sección </w:t>
+      </w:r>
+      <w:r>
+        <w:t>“Requerimientos especiales o de implementación”</w:t>
+      </w:r>
+      <w:r>
+        <w:t>.</w:t>
       </w:r>
     </w:p>
     <w:p>
@@ -3372,6 +3396,9 @@
       </w:pPr>
       <w:r>
         <w:t>Se debe corregir para evitar malas interpretaciones e incompletitud en la implementación</w:t>
+      </w:r>
+      <w:r>
+        <w:t>.</w:t>
       </w:r>
     </w:p>
     <w:p>
@@ -4392,23 +4419,7 @@
             <w:rFonts w:asciiTheme="majorHAnsi" w:eastAsiaTheme="majorEastAsia" w:hAnsiTheme="majorHAnsi" w:cstheme="majorBidi"/>
             <w:szCs w:val="36"/>
           </w:rPr>
-          <w:t xml:space="preserve">Vesta </w:t>
-        </w:r>
-        <w:proofErr w:type="spellStart"/>
-        <w:r>
-          <w:rPr>
-            <w:rFonts w:asciiTheme="majorHAnsi" w:eastAsiaTheme="majorEastAsia" w:hAnsiTheme="majorHAnsi" w:cstheme="majorBidi"/>
-            <w:szCs w:val="36"/>
-          </w:rPr>
-          <w:t>Risk</w:t>
-        </w:r>
-        <w:proofErr w:type="spellEnd"/>
-        <w:r>
-          <w:rPr>
-            <w:rFonts w:asciiTheme="majorHAnsi" w:eastAsiaTheme="majorEastAsia" w:hAnsiTheme="majorHAnsi" w:cstheme="majorBidi"/>
-            <w:szCs w:val="36"/>
-          </w:rPr>
-          <w:t xml:space="preserve"> Manager</w:t>
+          <w:t>Vesta Risk Manager</w:t>
         </w:r>
       </w:sdtContent>
     </w:sdt>
@@ -7227,11 +7238,11 @@
     <w:basedOn w:val="Normal"/>
     <w:autoRedefine/>
     <w:qFormat/>
-    <w:rsid w:val="00C6764A"/>
+    <w:rsid w:val="002E2D0C"/>
     <w:pPr>
       <w:spacing w:before="0" w:line="240" w:lineRule="auto"/>
       <w:ind w:left="0" w:firstLine="0"/>
-      <w:jc w:val="center"/>
+      <w:jc w:val="both"/>
     </w:pPr>
     <w:rPr>
       <w:lang w:val="es-AR"/>

</xml_diff>

<commit_message>
Doc: Actualizacion del indice de la revisión de modelo de diseño
</commit_message>
<xml_diff>
--- a/3. Etapa de construcción/Iteración 4/Revisiones/Informe de Revisión Técnica Formal-Modelo de Diseño_Vesta Risk Manager_T-Code.docx
+++ b/3. Etapa de construcción/Iteración 4/Revisiones/Informe de Revisión Técnica Formal-Modelo de Diseño_Vesta Risk Manager_T-Code.docx
@@ -735,7 +735,15 @@
                                   <w:t>RTF</w:t>
                                 </w:r>
                                 <w:r>
-                                  <w:t>) es una actividad de garantía de calidad de los sistemas de información. Los objetivos de la RTF  son:</w:t>
+                                  <w:t xml:space="preserve">) es una actividad de garantía de calidad de los sistemas de información. Los objetivos de la </w:t>
+                                </w:r>
+                                <w:proofErr w:type="gramStart"/>
+                                <w:r>
+                                  <w:t>RTF  son</w:t>
+                                </w:r>
+                                <w:proofErr w:type="gramEnd"/>
+                                <w:r>
+                                  <w:t>:</w:t>
                                 </w:r>
                               </w:p>
                               <w:p>
@@ -1132,7 +1140,7 @@
           <w:r>
             <w:fldChar w:fldCharType="separate"/>
           </w:r>
-          <w:hyperlink w:anchor="_Toc188628745" w:history="1">
+          <w:hyperlink w:anchor="_Toc189500934" w:history="1">
             <w:r>
               <w:rPr>
                 <w:rStyle w:val="Hipervnculo"/>
@@ -1159,7 +1167,7 @@
                 <w:noProof/>
                 <w:webHidden/>
               </w:rPr>
-              <w:instrText xml:space="preserve"> PAGEREF _Toc188628745 \h </w:instrText>
+              <w:instrText xml:space="preserve"> PAGEREF _Toc189500934 \h </w:instrText>
             </w:r>
             <w:r>
               <w:rPr>
@@ -1205,7 +1213,7 @@
               <w14:ligatures w14:val="standardContextual"/>
             </w:rPr>
           </w:pPr>
-          <w:hyperlink w:anchor="_Toc188628746" w:history="1">
+          <w:hyperlink w:anchor="_Toc189500935" w:history="1">
             <w:r>
               <w:rPr>
                 <w:rStyle w:val="Hipervnculo"/>
@@ -1232,7 +1240,7 @@
                 <w:noProof/>
                 <w:webHidden/>
               </w:rPr>
-              <w:instrText xml:space="preserve"> PAGEREF _Toc188628746 \h </w:instrText>
+              <w:instrText xml:space="preserve"> PAGEREF _Toc189500935 \h </w:instrText>
             </w:r>
             <w:r>
               <w:rPr>
@@ -1278,7 +1286,7 @@
               <w14:ligatures w14:val="standardContextual"/>
             </w:rPr>
           </w:pPr>
-          <w:hyperlink w:anchor="_Toc188628747" w:history="1">
+          <w:hyperlink w:anchor="_Toc189500936" w:history="1">
             <w:r>
               <w:rPr>
                 <w:rStyle w:val="Hipervnculo"/>
@@ -1305,7 +1313,7 @@
                 <w:noProof/>
                 <w:webHidden/>
               </w:rPr>
-              <w:instrText xml:space="preserve"> PAGEREF _Toc188628747 \h </w:instrText>
+              <w:instrText xml:space="preserve"> PAGEREF _Toc189500936 \h </w:instrText>
             </w:r>
             <w:r>
               <w:rPr>
@@ -1351,7 +1359,7 @@
               <w14:ligatures w14:val="standardContextual"/>
             </w:rPr>
           </w:pPr>
-          <w:hyperlink w:anchor="_Toc188628748" w:history="1">
+          <w:hyperlink w:anchor="_Toc189500937" w:history="1">
             <w:r>
               <w:rPr>
                 <w:rStyle w:val="Hipervnculo"/>
@@ -1378,7 +1386,7 @@
                 <w:noProof/>
                 <w:webHidden/>
               </w:rPr>
-              <w:instrText xml:space="preserve"> PAGEREF _Toc188628748 \h </w:instrText>
+              <w:instrText xml:space="preserve"> PAGEREF _Toc189500937 \h </w:instrText>
             </w:r>
             <w:r>
               <w:rPr>
@@ -1424,7 +1432,7 @@
               <w14:ligatures w14:val="standardContextual"/>
             </w:rPr>
           </w:pPr>
-          <w:hyperlink w:anchor="_Toc188628749" w:history="1">
+          <w:hyperlink w:anchor="_Toc189500938" w:history="1">
             <w:r>
               <w:rPr>
                 <w:rStyle w:val="Hipervnculo"/>
@@ -1451,7 +1459,7 @@
                 <w:noProof/>
                 <w:webHidden/>
               </w:rPr>
-              <w:instrText xml:space="preserve"> PAGEREF _Toc188628749 \h </w:instrText>
+              <w:instrText xml:space="preserve"> PAGEREF _Toc189500938 \h </w:instrText>
             </w:r>
             <w:r>
               <w:rPr>
@@ -1497,7 +1505,7 @@
               <w14:ligatures w14:val="standardContextual"/>
             </w:rPr>
           </w:pPr>
-          <w:hyperlink w:anchor="_Toc188628750" w:history="1">
+          <w:hyperlink w:anchor="_Toc189500939" w:history="1">
             <w:r>
               <w:rPr>
                 <w:rStyle w:val="Hipervnculo"/>
@@ -1524,7 +1532,7 @@
                 <w:noProof/>
                 <w:webHidden/>
               </w:rPr>
-              <w:instrText xml:space="preserve"> PAGEREF _Toc188628750 \h </w:instrText>
+              <w:instrText xml:space="preserve"> PAGEREF _Toc189500939 \h </w:instrText>
             </w:r>
             <w:r>
               <w:rPr>
@@ -1570,7 +1578,7 @@
               <w14:ligatures w14:val="standardContextual"/>
             </w:rPr>
           </w:pPr>
-          <w:hyperlink w:anchor="_Toc188628751" w:history="1">
+          <w:hyperlink w:anchor="_Toc189500940" w:history="1">
             <w:r>
               <w:rPr>
                 <w:rStyle w:val="Hipervnculo"/>
@@ -1597,7 +1605,7 @@
                 <w:noProof/>
                 <w:webHidden/>
               </w:rPr>
-              <w:instrText xml:space="preserve"> PAGEREF _Toc188628751 \h </w:instrText>
+              <w:instrText xml:space="preserve"> PAGEREF _Toc189500940 \h </w:instrText>
             </w:r>
             <w:r>
               <w:rPr>
@@ -1617,7 +1625,7 @@
                 <w:noProof/>
                 <w:webHidden/>
               </w:rPr>
-              <w:t>5</w:t>
+              <w:t>6</w:t>
             </w:r>
             <w:r>
               <w:rPr>
@@ -1641,7 +1649,7 @@
               <w14:ligatures w14:val="standardContextual"/>
             </w:rPr>
           </w:pPr>
-          <w:hyperlink w:anchor="_Toc188628752" w:history="1">
+          <w:hyperlink w:anchor="_Toc189500941" w:history="1">
             <w:r>
               <w:rPr>
                 <w:rStyle w:val="Hipervnculo"/>
@@ -1668,7 +1676,7 @@
                 <w:noProof/>
                 <w:webHidden/>
               </w:rPr>
-              <w:instrText xml:space="preserve"> PAGEREF _Toc188628752 \h </w:instrText>
+              <w:instrText xml:space="preserve"> PAGEREF _Toc189500941 \h </w:instrText>
             </w:r>
             <w:r>
               <w:rPr>
@@ -1714,7 +1722,7 @@
               <w14:ligatures w14:val="standardContextual"/>
             </w:rPr>
           </w:pPr>
-          <w:hyperlink w:anchor="_Toc188628753" w:history="1">
+          <w:hyperlink w:anchor="_Toc189500942" w:history="1">
             <w:r>
               <w:rPr>
                 <w:rStyle w:val="Hipervnculo"/>
@@ -1741,7 +1749,7 @@
                 <w:noProof/>
                 <w:webHidden/>
               </w:rPr>
-              <w:instrText xml:space="preserve"> PAGEREF _Toc188628753 \h </w:instrText>
+              <w:instrText xml:space="preserve"> PAGEREF _Toc189500942 \h </w:instrText>
             </w:r>
             <w:r>
               <w:rPr>
@@ -1787,7 +1795,7 @@
               <w14:ligatures w14:val="standardContextual"/>
             </w:rPr>
           </w:pPr>
-          <w:hyperlink w:anchor="_Toc188628754" w:history="1">
+          <w:hyperlink w:anchor="_Toc189500943" w:history="1">
             <w:r>
               <w:rPr>
                 <w:rStyle w:val="Hipervnculo"/>
@@ -1814,7 +1822,7 @@
                 <w:noProof/>
                 <w:webHidden/>
               </w:rPr>
-              <w:instrText xml:space="preserve"> PAGEREF _Toc188628754 \h </w:instrText>
+              <w:instrText xml:space="preserve"> PAGEREF _Toc189500943 \h </w:instrText>
             </w:r>
             <w:r>
               <w:rPr>
@@ -1860,7 +1868,7 @@
               <w14:ligatures w14:val="standardContextual"/>
             </w:rPr>
           </w:pPr>
-          <w:hyperlink w:anchor="_Toc188628755" w:history="1">
+          <w:hyperlink w:anchor="_Toc189500944" w:history="1">
             <w:r>
               <w:rPr>
                 <w:rStyle w:val="Hipervnculo"/>
@@ -1887,7 +1895,7 @@
                 <w:noProof/>
                 <w:webHidden/>
               </w:rPr>
-              <w:instrText xml:space="preserve"> PAGEREF _Toc188628755 \h </w:instrText>
+              <w:instrText xml:space="preserve"> PAGEREF _Toc189500944 \h </w:instrText>
             </w:r>
             <w:r>
               <w:rPr>
@@ -1971,7 +1979,7 @@
       <w:pPr>
         <w:pStyle w:val="PSI-Ttulo1"/>
       </w:pPr>
-      <w:bookmarkStart w:id="1" w:name="_Toc188628745"/>
+      <w:bookmarkStart w:id="1" w:name="_Toc189500934"/>
       <w:r>
         <w:t>Producto revisado</w:t>
       </w:r>
@@ -1983,7 +1991,7 @@
         <w:pStyle w:val="PSI-Ttulo2"/>
       </w:pPr>
       <w:bookmarkStart w:id="2" w:name="_Toc16487888"/>
-      <w:bookmarkStart w:id="3" w:name="_Toc188628746"/>
+      <w:bookmarkStart w:id="3" w:name="_Toc189500935"/>
       <w:r>
         <w:t>Nombre del Producto revisado</w:t>
       </w:r>
@@ -2030,7 +2038,7 @@
         <w:pStyle w:val="PSI-Ttulo2"/>
       </w:pPr>
       <w:bookmarkStart w:id="4" w:name="_Toc16487889"/>
-      <w:bookmarkStart w:id="5" w:name="_Toc188628747"/>
+      <w:bookmarkStart w:id="5" w:name="_Toc189500936"/>
       <w:r>
         <w:t>Participantes de la revisión</w:t>
       </w:r>
@@ -2065,7 +2073,7 @@
         <w:pStyle w:val="PSI-Ttulo2"/>
       </w:pPr>
       <w:bookmarkStart w:id="6" w:name="_Toc16487890"/>
-      <w:bookmarkStart w:id="7" w:name="_Toc188628748"/>
+      <w:bookmarkStart w:id="7" w:name="_Toc189500937"/>
       <w:r>
         <w:t>Técnica utilizada</w:t>
       </w:r>
@@ -2603,7 +2611,7 @@
         <w:pStyle w:val="PSI-Ttulo1"/>
       </w:pPr>
       <w:bookmarkStart w:id="8" w:name="_Toc16487891"/>
-      <w:bookmarkStart w:id="9" w:name="_Toc188628749"/>
+      <w:bookmarkStart w:id="9" w:name="_Toc189500938"/>
       <w:r>
         <w:lastRenderedPageBreak/>
         <w:t>Objetivos de la RTF</w:t>
@@ -2617,7 +2625,15 @@
         <w:jc w:val="both"/>
       </w:pPr>
       <w:r>
-        <w:t>En esta revisión se buscó que la especificación de requisitos cumpla con los criterios de Claridad, Completitud, Consistencia, Trazabilidad y Testeabilidad para asegurar la calidad tanto de los requisitos como de la documentación. Se verificó que la especificación esté clara y con convenciones de nomenclatura consistentes, que cubra todos los requisitos clave y escenarios relevantes, que no haya contradicciones ni problemas de coherencia en las dependencias, que haya trazabilidad entre requisitos y diseño, y que los requisitos sean verificables y tengan criterios de aceptación definidos.</w:t>
+        <w:t xml:space="preserve">En esta revisión se buscó que la especificación de requisitos cumpla con los criterios de Claridad, Completitud, Consistencia, Trazabilidad y </w:t>
+      </w:r>
+      <w:proofErr w:type="spellStart"/>
+      <w:r>
+        <w:t>Testeabilidad</w:t>
+      </w:r>
+      <w:proofErr w:type="spellEnd"/>
+      <w:r>
+        <w:t xml:space="preserve"> para asegurar la calidad tanto de los requisitos como de la documentación. Se verificó que la especificación esté clara y con convenciones de nomenclatura consistentes, que cubra todos los requisitos clave y escenarios relevantes, que no haya contradicciones ni problemas de coherencia en las dependencias, que haya trazabilidad entre requisitos y diseño, y que los requisitos sean verificables y tengan criterios de aceptación definidos.</w:t>
       </w:r>
     </w:p>
     <w:p>
@@ -2631,7 +2647,7 @@
         <w:pStyle w:val="PSI-Ttulo1"/>
       </w:pPr>
       <w:bookmarkStart w:id="10" w:name="_Toc16487892"/>
-      <w:bookmarkStart w:id="11" w:name="_Toc188628750"/>
+      <w:bookmarkStart w:id="11" w:name="_Toc189500939"/>
       <w:r>
         <w:t>Problemas detectados</w:t>
       </w:r>
@@ -3272,7 +3288,7 @@
       <w:pPr>
         <w:pStyle w:val="PSI-Ttulo2"/>
       </w:pPr>
-      <w:bookmarkStart w:id="12" w:name="_Toc188628751"/>
+      <w:bookmarkStart w:id="12" w:name="_Toc189500940"/>
       <w:r>
         <w:lastRenderedPageBreak/>
         <w:t>Claridad</w:t>
@@ -3334,7 +3350,7 @@
         <w:jc w:val="both"/>
       </w:pPr>
       <w:bookmarkStart w:id="13" w:name="_Toc16487894"/>
-      <w:bookmarkStart w:id="14" w:name="_Toc188628752"/>
+      <w:bookmarkStart w:id="14" w:name="_Toc189500941"/>
       <w:r>
         <w:t>Sugerencia de corrección</w:t>
       </w:r>
@@ -3349,13 +3365,7 @@
         <w:t xml:space="preserve">Se sugiere </w:t>
       </w:r>
       <w:r>
-        <w:t xml:space="preserve">comenzar una nueva página por cada caso de uso y ajustar los textos y cuadros para volverlo más legible; realizar los diagramas de secuencia nuevamente y, verificar las relaciones entre casos de uso con los requerimientos funcionales para completar la sección </w:t>
-      </w:r>
-      <w:r>
-        <w:t>“Requerimientos especiales o de implementación”</w:t>
-      </w:r>
-      <w:r>
-        <w:t>.</w:t>
+        <w:t>comenzar una nueva página por cada caso de uso y ajustar los textos y cuadros para volverlo más legible; realizar los diagramas de secuencia nuevamente y, verificar las relaciones entre casos de uso con los requerimientos funcionales para completar la sección “Requerimientos especiales o de implementación”.</w:t>
       </w:r>
     </w:p>
     <w:p>
@@ -3369,7 +3379,7 @@
         <w:jc w:val="both"/>
       </w:pPr>
       <w:bookmarkStart w:id="15" w:name="_Toc16487896"/>
-      <w:bookmarkStart w:id="16" w:name="_Toc188628753"/>
+      <w:bookmarkStart w:id="16" w:name="_Toc189500942"/>
       <w:r>
         <w:t>Evaluación</w:t>
       </w:r>
@@ -3383,7 +3393,7 @@
         <w:jc w:val="both"/>
       </w:pPr>
       <w:bookmarkStart w:id="17" w:name="_Toc16487897"/>
-      <w:bookmarkStart w:id="18" w:name="_Toc188628754"/>
+      <w:bookmarkStart w:id="18" w:name="_Toc189500943"/>
       <w:r>
         <w:t>Estado actual del Producto</w:t>
       </w:r>
@@ -3407,7 +3417,7 @@
         <w:jc w:val="both"/>
       </w:pPr>
       <w:bookmarkStart w:id="19" w:name="_Toc16487898"/>
-      <w:bookmarkStart w:id="20" w:name="_Toc188628755"/>
+      <w:bookmarkStart w:id="20" w:name="_Toc189500944"/>
       <w:r>
         <w:t>Acciones a tomar</w:t>
       </w:r>
@@ -4419,7 +4429,23 @@
             <w:rFonts w:asciiTheme="majorHAnsi" w:eastAsiaTheme="majorEastAsia" w:hAnsiTheme="majorHAnsi" w:cstheme="majorBidi"/>
             <w:szCs w:val="36"/>
           </w:rPr>
-          <w:t>Vesta Risk Manager</w:t>
+          <w:t xml:space="preserve">Vesta </w:t>
+        </w:r>
+        <w:proofErr w:type="spellStart"/>
+        <w:r>
+          <w:rPr>
+            <w:rFonts w:asciiTheme="majorHAnsi" w:eastAsiaTheme="majorEastAsia" w:hAnsiTheme="majorHAnsi" w:cstheme="majorBidi"/>
+            <w:szCs w:val="36"/>
+          </w:rPr>
+          <w:t>Risk</w:t>
+        </w:r>
+        <w:proofErr w:type="spellEnd"/>
+        <w:r>
+          <w:rPr>
+            <w:rFonts w:asciiTheme="majorHAnsi" w:eastAsiaTheme="majorEastAsia" w:hAnsiTheme="majorHAnsi" w:cstheme="majorBidi"/>
+            <w:szCs w:val="36"/>
+          </w:rPr>
+          <w:t xml:space="preserve"> Manager</w:t>
         </w:r>
       </w:sdtContent>
     </w:sdt>
@@ -6629,6 +6655,7 @@
   <w:style w:type="character" w:default="1" w:styleId="Fuentedeprrafopredeter">
     <w:name w:val="Default Paragraph Font"/>
     <w:uiPriority w:val="1"/>
+    <w:semiHidden/>
     <w:unhideWhenUsed/>
   </w:style>
   <w:style w:type="table" w:default="1" w:styleId="Tablanormal">

</xml_diff>